<commit_message>
resume update: added better desc of apple and removed table
</commit_message>
<xml_diff>
--- a/docs/nishchay_parashar.docx
+++ b/docs/nishchay_parashar.docx
@@ -737,7 +737,7 @@
     <w:p>
       <w:pPr>
         <w:tabs>
-          <w:tab w:val="left" w:pos="8453"/>
+          <w:tab w:val="left" w:pos="8460"/>
         </w:tabs>
         <w:spacing w:before="46"/>
         <w:ind w:left="113"/>
@@ -1935,16 +1935,18 @@
           <w:sz w:val="18"/>
           <w:szCs w:val="18"/>
         </w:rPr>
-        <w:t xml:space="preserve">Successfully migrated legacy PHP service to a modern </w:t>
-      </w:r>
-      <w:r>
-        <w:rPr>
-          <w:rFonts w:asciiTheme="minorHAnsi" w:hAnsiTheme="minorHAnsi" w:cstheme="minorHAnsi"/>
+        <w:t xml:space="preserve">Achieved department-wide adoption and </w:t>
+      </w:r>
+      <w:r>
+        <w:rPr>
+          <w:rFonts w:asciiTheme="minorHAnsi" w:hAnsiTheme="minorHAnsi" w:cstheme="minorHAnsi"/>
+          <w:b/>
+          <w:bCs/>
           <w:color w:val="000000" w:themeColor="text1"/>
           <w:sz w:val="18"/>
           <w:szCs w:val="18"/>
         </w:rPr>
-        <w:t>SOA (services-oriented architecture)</w:t>
+        <w:t>deployment in production</w:t>
       </w:r>
       <w:r>
         <w:rPr>
@@ -1953,16 +1955,7 @@
           <w:sz w:val="18"/>
           <w:szCs w:val="18"/>
         </w:rPr>
-        <w:t xml:space="preserve"> leveraging</w:t>
-      </w:r>
-      <w:r>
-        <w:rPr>
-          <w:rFonts w:asciiTheme="minorHAnsi" w:hAnsiTheme="minorHAnsi" w:cstheme="minorHAnsi"/>
-          <w:color w:val="000000" w:themeColor="text1"/>
-          <w:sz w:val="18"/>
-          <w:szCs w:val="18"/>
-        </w:rPr>
-        <w:t xml:space="preserve"> Python, RabbitMQ, Docker, and Kubernetes.</w:t>
+        <w:t xml:space="preserve"> by providing end-to-end cohesive solution leveraging internal containerization tech alongside delivery with Kubernetes based Jenkins pipeline and Ansible playbook for a Highly Available setup.</w:t>
       </w:r>
     </w:p>
     <w:p>
@@ -2410,7 +2403,17 @@
           <w:w w:val="105"/>
           <w:sz w:val="18"/>
         </w:rPr>
-        <w:t>Core developer for department’s flagship automation platform, delivering</w:t>
+        <w:t>Spearheaded</w:t>
+      </w:r>
+      <w:r>
+        <w:rPr>
+          <w:rFonts w:asciiTheme="minorHAnsi" w:hAnsiTheme="minorHAnsi" w:cstheme="minorHAnsi"/>
+          <w:color w:val="000000" w:themeColor="text1"/>
+          <w:spacing w:val="-2"/>
+          <w:w w:val="105"/>
+          <w:sz w:val="18"/>
+        </w:rPr>
+        <w:t xml:space="preserve"> department’s flagship automation platform, delivering</w:t>
       </w:r>
       <w:r>
         <w:rPr>
@@ -6123,251 +6126,175 @@
         <w:tab/>
       </w:r>
     </w:p>
-    <w:tbl>
-      <w:tblPr>
-        <w:tblStyle w:val="TableGrid"/>
-        <w:tblW w:w="0" w:type="auto"/>
-        <w:tblBorders>
-          <w:top w:val="none" w:sz="0" w:space="0" w:color="auto"/>
-          <w:left w:val="none" w:sz="0" w:space="0" w:color="auto"/>
-          <w:bottom w:val="none" w:sz="0" w:space="0" w:color="auto"/>
-          <w:right w:val="none" w:sz="0" w:space="0" w:color="auto"/>
-          <w:insideH w:val="none" w:sz="0" w:space="0" w:color="auto"/>
-          <w:insideV w:val="none" w:sz="0" w:space="0" w:color="auto"/>
-        </w:tblBorders>
-        <w:tblLayout w:type="fixed"/>
-        <w:tblLook w:val="04A0" w:firstRow="1" w:lastRow="0" w:firstColumn="1" w:lastColumn="0" w:noHBand="0" w:noVBand="1"/>
-      </w:tblPr>
-      <w:tblGrid>
-        <w:gridCol w:w="1975"/>
-        <w:gridCol w:w="6120"/>
-      </w:tblGrid>
-      <w:tr>
-        <w:tc>
-          <w:tcPr>
-            <w:tcW w:w="1975" w:type="dxa"/>
-          </w:tcPr>
-          <w:p>
-            <w:pPr>
-              <w:tabs>
-                <w:tab w:val="left" w:pos="2034"/>
-              </w:tabs>
-              <w:spacing w:before="9"/>
-              <w:jc w:val="right"/>
-              <w:rPr>
-                <w:rFonts w:asciiTheme="minorHAnsi" w:hAnsiTheme="minorHAnsi" w:cstheme="minorHAnsi"/>
-                <w:b/>
-                <w:bCs/>
-                <w:color w:val="000000" w:themeColor="text1"/>
-                <w:sz w:val="18"/>
-              </w:rPr>
-            </w:pPr>
-            <w:r>
-              <w:rPr>
-                <w:rFonts w:asciiTheme="minorHAnsi" w:hAnsiTheme="minorHAnsi" w:cstheme="minorHAnsi"/>
-                <w:b/>
-                <w:bCs/>
-                <w:color w:val="000000" w:themeColor="text1"/>
-                <w:sz w:val="18"/>
-              </w:rPr>
-              <w:t>Programming</w:t>
-            </w:r>
-          </w:p>
-        </w:tc>
-        <w:tc>
-          <w:tcPr>
-            <w:tcW w:w="6120" w:type="dxa"/>
-          </w:tcPr>
-          <w:p>
-            <w:pPr>
-              <w:tabs>
-                <w:tab w:val="left" w:pos="2034"/>
-              </w:tabs>
-              <w:spacing w:before="9"/>
-              <w:ind w:right="289"/>
-              <w:jc w:val="both"/>
-              <w:rPr>
-                <w:rFonts w:asciiTheme="minorHAnsi" w:hAnsiTheme="minorHAnsi" w:cstheme="minorHAnsi"/>
-                <w:color w:val="000000" w:themeColor="text1"/>
-                <w:sz w:val="18"/>
-              </w:rPr>
-            </w:pPr>
-            <w:r>
-              <w:rPr>
-                <w:rFonts w:asciiTheme="minorHAnsi" w:hAnsiTheme="minorHAnsi" w:cstheme="minorHAnsi"/>
-                <w:color w:val="000000" w:themeColor="text1"/>
-                <w:sz w:val="18"/>
-              </w:rPr>
-              <w:t>C/C++, Python, Go, x86_64 assembly, Node.js, Ruby, Shell Scripting</w:t>
-            </w:r>
-          </w:p>
-        </w:tc>
-      </w:tr>
-      <w:tr>
-        <w:tc>
-          <w:tcPr>
-            <w:tcW w:w="1975" w:type="dxa"/>
-          </w:tcPr>
-          <w:p>
-            <w:pPr>
-              <w:tabs>
-                <w:tab w:val="left" w:pos="1594"/>
-                <w:tab w:val="left" w:pos="2034"/>
-              </w:tabs>
-              <w:spacing w:before="9"/>
-              <w:jc w:val="right"/>
-              <w:rPr>
-                <w:rFonts w:asciiTheme="minorHAnsi" w:hAnsiTheme="minorHAnsi" w:cstheme="minorHAnsi"/>
-                <w:b/>
-                <w:bCs/>
-                <w:color w:val="000000" w:themeColor="text1"/>
-                <w:sz w:val="18"/>
-              </w:rPr>
-            </w:pPr>
-            <w:r>
-              <w:rPr>
-                <w:rFonts w:asciiTheme="minorHAnsi" w:hAnsiTheme="minorHAnsi" w:cstheme="minorHAnsi"/>
-                <w:b/>
-                <w:bCs/>
-                <w:color w:val="000000" w:themeColor="text1"/>
-                <w:sz w:val="18"/>
-              </w:rPr>
-              <w:t>Databases</w:t>
-            </w:r>
-          </w:p>
-        </w:tc>
-        <w:tc>
-          <w:tcPr>
-            <w:tcW w:w="6120" w:type="dxa"/>
-          </w:tcPr>
-          <w:p>
-            <w:pPr>
-              <w:tabs>
-                <w:tab w:val="left" w:pos="2034"/>
-              </w:tabs>
-              <w:spacing w:before="9"/>
-              <w:ind w:right="289"/>
-              <w:jc w:val="both"/>
-              <w:rPr>
-                <w:rFonts w:asciiTheme="minorHAnsi" w:hAnsiTheme="minorHAnsi" w:cstheme="minorHAnsi"/>
-                <w:color w:val="000000" w:themeColor="text1"/>
-                <w:sz w:val="18"/>
-              </w:rPr>
-            </w:pPr>
-            <w:r>
-              <w:rPr>
-                <w:rFonts w:asciiTheme="minorHAnsi" w:hAnsiTheme="minorHAnsi" w:cstheme="minorHAnsi"/>
-                <w:color w:val="000000" w:themeColor="text1"/>
-                <w:sz w:val="18"/>
-              </w:rPr>
-              <w:t>Elastic, MongoDB, SQL, Redis, PostgreSQL</w:t>
-            </w:r>
-          </w:p>
-        </w:tc>
-      </w:tr>
-      <w:tr>
-        <w:tc>
-          <w:tcPr>
-            <w:tcW w:w="1975" w:type="dxa"/>
-          </w:tcPr>
-          <w:p>
-            <w:pPr>
-              <w:tabs>
-                <w:tab w:val="left" w:pos="2034"/>
-              </w:tabs>
-              <w:spacing w:before="9"/>
-              <w:ind w:right="-19"/>
-              <w:jc w:val="right"/>
-              <w:rPr>
-                <w:rFonts w:asciiTheme="minorHAnsi" w:hAnsiTheme="minorHAnsi" w:cstheme="minorHAnsi"/>
-                <w:b/>
-                <w:bCs/>
-                <w:color w:val="000000" w:themeColor="text1"/>
-                <w:sz w:val="18"/>
-              </w:rPr>
-            </w:pPr>
-            <w:r>
-              <w:rPr>
-                <w:rFonts w:asciiTheme="minorHAnsi" w:hAnsiTheme="minorHAnsi" w:cstheme="minorHAnsi"/>
-                <w:b/>
-                <w:bCs/>
-                <w:color w:val="000000" w:themeColor="text1"/>
-                <w:sz w:val="18"/>
-              </w:rPr>
-              <w:t>Tools &amp; Technologies</w:t>
-            </w:r>
-          </w:p>
-        </w:tc>
-        <w:tc>
-          <w:tcPr>
-            <w:tcW w:w="6120" w:type="dxa"/>
-          </w:tcPr>
-          <w:p>
-            <w:pPr>
-              <w:tabs>
-                <w:tab w:val="left" w:pos="2034"/>
-              </w:tabs>
-              <w:spacing w:before="9"/>
-              <w:ind w:right="289"/>
-              <w:jc w:val="both"/>
-              <w:rPr>
-                <w:rFonts w:asciiTheme="minorHAnsi" w:hAnsiTheme="minorHAnsi" w:cstheme="minorHAnsi"/>
-                <w:color w:val="000000" w:themeColor="text1"/>
-                <w:sz w:val="18"/>
-              </w:rPr>
-            </w:pPr>
-            <w:r>
-              <w:rPr>
-                <w:rFonts w:asciiTheme="minorHAnsi" w:hAnsiTheme="minorHAnsi" w:cstheme="minorHAnsi"/>
-                <w:color w:val="000000" w:themeColor="text1"/>
-                <w:sz w:val="18"/>
-              </w:rPr>
-              <w:t xml:space="preserve">Git, Linux, Multithreading, Kernel dev, </w:t>
-            </w:r>
-            <w:proofErr w:type="spellStart"/>
-            <w:r>
-              <w:rPr>
-                <w:rFonts w:asciiTheme="minorHAnsi" w:hAnsiTheme="minorHAnsi" w:cstheme="minorHAnsi"/>
-                <w:color w:val="000000" w:themeColor="text1"/>
-                <w:sz w:val="18"/>
-              </w:rPr>
-              <w:t>Posix</w:t>
-            </w:r>
-            <w:proofErr w:type="spellEnd"/>
-            <w:r>
-              <w:rPr>
-                <w:rFonts w:asciiTheme="minorHAnsi" w:hAnsiTheme="minorHAnsi" w:cstheme="minorHAnsi"/>
-                <w:color w:val="000000" w:themeColor="text1"/>
-                <w:sz w:val="18"/>
-              </w:rPr>
-              <w:t xml:space="preserve">, DevOps, API, AWS, Docker, </w:t>
-            </w:r>
-            <w:proofErr w:type="gramStart"/>
-            <w:r>
-              <w:rPr>
-                <w:rFonts w:asciiTheme="minorHAnsi" w:hAnsiTheme="minorHAnsi" w:cstheme="minorHAnsi"/>
-                <w:color w:val="000000" w:themeColor="text1"/>
-                <w:sz w:val="18"/>
-              </w:rPr>
-              <w:t>Infra</w:t>
-            </w:r>
-            <w:proofErr w:type="gramEnd"/>
-          </w:p>
-        </w:tc>
-      </w:tr>
-    </w:tbl>
     <w:p>
       <w:pPr>
         <w:tabs>
           <w:tab w:val="left" w:pos="286"/>
         </w:tabs>
         <w:spacing w:before="43"/>
+        <w:ind w:left="90"/>
         <w:rPr>
           <w:rFonts w:asciiTheme="minorHAnsi" w:hAnsiTheme="minorHAnsi" w:cstheme="minorHAnsi"/>
           <w:color w:val="000000" w:themeColor="text1"/>
           <w:sz w:val="18"/>
         </w:rPr>
       </w:pPr>
+      <w:r>
+        <w:rPr>
+          <w:rFonts w:asciiTheme="minorHAnsi" w:hAnsiTheme="minorHAnsi" w:cstheme="minorHAnsi"/>
+          <w:b/>
+          <w:bCs/>
+          <w:color w:val="000000" w:themeColor="text1"/>
+          <w:sz w:val="18"/>
+        </w:rPr>
+        <w:t xml:space="preserve">              </w:t>
+      </w:r>
+      <w:r>
+        <w:rPr>
+          <w:rFonts w:asciiTheme="minorHAnsi" w:hAnsiTheme="minorHAnsi" w:cstheme="minorHAnsi"/>
+          <w:b/>
+          <w:bCs/>
+          <w:color w:val="000000" w:themeColor="text1"/>
+          <w:sz w:val="18"/>
+        </w:rPr>
+        <w:t>Programming</w:t>
+      </w:r>
+      <w:r>
+        <w:rPr>
+          <w:rFonts w:asciiTheme="minorHAnsi" w:hAnsiTheme="minorHAnsi" w:cstheme="minorHAnsi"/>
+          <w:b/>
+          <w:bCs/>
+          <w:color w:val="000000" w:themeColor="text1"/>
+          <w:sz w:val="18"/>
+        </w:rPr>
+        <w:t xml:space="preserve">     </w:t>
+      </w:r>
+      <w:r>
+        <w:rPr>
+          <w:rFonts w:asciiTheme="minorHAnsi" w:hAnsiTheme="minorHAnsi" w:cstheme="minorHAnsi"/>
+          <w:color w:val="000000" w:themeColor="text1"/>
+          <w:sz w:val="18"/>
+        </w:rPr>
+        <w:t>C/C++, Python, Go, x86_64 assembly, Node.js, Ruby, Shell Scripting</w:t>
+      </w:r>
+    </w:p>
+    <w:p>
+      <w:pPr>
+        <w:tabs>
+          <w:tab w:val="left" w:pos="286"/>
+        </w:tabs>
+        <w:spacing w:before="43"/>
+        <w:ind w:left="90"/>
+        <w:rPr>
+          <w:rFonts w:asciiTheme="minorHAnsi" w:hAnsiTheme="minorHAnsi" w:cstheme="minorHAnsi"/>
+          <w:color w:val="000000" w:themeColor="text1"/>
+          <w:sz w:val="18"/>
+        </w:rPr>
+      </w:pPr>
+      <w:r>
+        <w:rPr>
+          <w:rFonts w:asciiTheme="minorHAnsi" w:hAnsiTheme="minorHAnsi" w:cstheme="minorHAnsi"/>
+          <w:b/>
+          <w:bCs/>
+          <w:color w:val="000000" w:themeColor="text1"/>
+          <w:sz w:val="18"/>
+        </w:rPr>
+        <w:t xml:space="preserve">                    </w:t>
+      </w:r>
+      <w:r>
+        <w:rPr>
+          <w:rFonts w:asciiTheme="minorHAnsi" w:hAnsiTheme="minorHAnsi" w:cstheme="minorHAnsi"/>
+          <w:b/>
+          <w:bCs/>
+          <w:color w:val="000000" w:themeColor="text1"/>
+          <w:sz w:val="18"/>
+        </w:rPr>
+        <w:t>Databases</w:t>
+      </w:r>
+      <w:r>
+        <w:rPr>
+          <w:rFonts w:asciiTheme="minorHAnsi" w:hAnsiTheme="minorHAnsi" w:cstheme="minorHAnsi"/>
+          <w:b/>
+          <w:bCs/>
+          <w:color w:val="000000" w:themeColor="text1"/>
+          <w:sz w:val="18"/>
+        </w:rPr>
+        <w:t xml:space="preserve">     </w:t>
+      </w:r>
+      <w:r>
+        <w:rPr>
+          <w:rFonts w:asciiTheme="minorHAnsi" w:hAnsiTheme="minorHAnsi" w:cstheme="minorHAnsi"/>
+          <w:color w:val="000000" w:themeColor="text1"/>
+          <w:sz w:val="18"/>
+        </w:rPr>
+        <w:t>Elastic, MongoDB, SQL, Redis, PostgreSQL</w:t>
+      </w:r>
+    </w:p>
+    <w:p>
+      <w:pPr>
+        <w:tabs>
+          <w:tab w:val="left" w:pos="286"/>
+        </w:tabs>
+        <w:spacing w:before="43"/>
+        <w:ind w:left="90"/>
+        <w:rPr>
+          <w:rFonts w:asciiTheme="minorHAnsi" w:hAnsiTheme="minorHAnsi" w:cstheme="minorHAnsi"/>
+          <w:color w:val="000000" w:themeColor="text1"/>
+          <w:sz w:val="18"/>
+        </w:rPr>
+      </w:pPr>
+      <w:r>
+        <w:rPr>
+          <w:rFonts w:asciiTheme="minorHAnsi" w:hAnsiTheme="minorHAnsi" w:cstheme="minorHAnsi"/>
+          <w:b/>
+          <w:bCs/>
+          <w:color w:val="000000" w:themeColor="text1"/>
+          <w:sz w:val="18"/>
+        </w:rPr>
+        <w:t>Tools &amp; Technologies</w:t>
+      </w:r>
+      <w:r>
+        <w:rPr>
+          <w:rFonts w:asciiTheme="minorHAnsi" w:hAnsiTheme="minorHAnsi" w:cstheme="minorHAnsi"/>
+          <w:b/>
+          <w:bCs/>
+          <w:color w:val="000000" w:themeColor="text1"/>
+          <w:sz w:val="18"/>
+        </w:rPr>
+        <w:t xml:space="preserve">     </w:t>
+      </w:r>
+      <w:r>
+        <w:rPr>
+          <w:rFonts w:asciiTheme="minorHAnsi" w:hAnsiTheme="minorHAnsi" w:cstheme="minorHAnsi"/>
+          <w:color w:val="000000" w:themeColor="text1"/>
+          <w:sz w:val="18"/>
+        </w:rPr>
+        <w:t xml:space="preserve">Git, Linux, Multithreading, Kernel dev, </w:t>
+      </w:r>
+      <w:r>
+        <w:rPr>
+          <w:rFonts w:asciiTheme="minorHAnsi" w:hAnsiTheme="minorHAnsi" w:cstheme="minorHAnsi"/>
+          <w:color w:val="000000" w:themeColor="text1"/>
+          <w:sz w:val="18"/>
+        </w:rPr>
+        <w:t>Cloud</w:t>
+      </w:r>
+      <w:r>
+        <w:rPr>
+          <w:rFonts w:asciiTheme="minorHAnsi" w:hAnsiTheme="minorHAnsi" w:cstheme="minorHAnsi"/>
+          <w:color w:val="000000" w:themeColor="text1"/>
+          <w:sz w:val="18"/>
+        </w:rPr>
+        <w:t xml:space="preserve">, DevOps, API, AWS, Docker, </w:t>
+      </w:r>
+      <w:r>
+        <w:rPr>
+          <w:rFonts w:asciiTheme="minorHAnsi" w:hAnsiTheme="minorHAnsi" w:cstheme="minorHAnsi"/>
+          <w:color w:val="000000" w:themeColor="text1"/>
+          <w:sz w:val="18"/>
+        </w:rPr>
+        <w:t>Jenkins, Ansible</w:t>
+      </w:r>
     </w:p>
     <w:sectPr>
       <w:type w:val="continuous"/>

</xml_diff>

<commit_message>
resume update: apple refine, added skill
</commit_message>
<xml_diff>
--- a/docs/nishchay_parashar.docx
+++ b/docs/nishchay_parashar.docx
@@ -1615,25 +1615,7 @@
             <w:color w:val="000000" w:themeColor="text1"/>
             <w:sz w:val="20"/>
           </w:rPr>
-          <w:t>App</w:t>
-        </w:r>
-        <w:r>
-          <w:rPr>
-            <w:rFonts w:asciiTheme="minorHAnsi" w:hAnsiTheme="minorHAnsi" w:cstheme="minorHAnsi"/>
-            <w:b/>
-            <w:color w:val="000000" w:themeColor="text1"/>
-            <w:sz w:val="20"/>
-          </w:rPr>
-          <w:t>l</w:t>
-        </w:r>
-        <w:r>
-          <w:rPr>
-            <w:rFonts w:asciiTheme="minorHAnsi" w:hAnsiTheme="minorHAnsi" w:cstheme="minorHAnsi"/>
-            <w:b/>
-            <w:color w:val="000000" w:themeColor="text1"/>
-            <w:sz w:val="20"/>
-          </w:rPr>
-          <w:t>e</w:t>
+          <w:t>Apple</w:t>
         </w:r>
       </w:hyperlink>
       <w:r>
@@ -1951,11 +1933,58 @@
       <w:r>
         <w:rPr>
           <w:rFonts w:asciiTheme="minorHAnsi" w:hAnsiTheme="minorHAnsi" w:cstheme="minorHAnsi"/>
+          <w:b/>
+          <w:bCs/>
           <w:color w:val="000000" w:themeColor="text1"/>
           <w:sz w:val="18"/>
           <w:szCs w:val="18"/>
         </w:rPr>
-        <w:t xml:space="preserve"> by providing end-to-end cohesive solution leveraging internal containerization tech alongside delivery with Kubernetes based Jenkins pipeline and Ansible playbook for a Highly Available setup.</w:t>
+        <w:t>.</w:t>
+      </w:r>
+      <w:r>
+        <w:rPr>
+          <w:rFonts w:asciiTheme="minorHAnsi" w:hAnsiTheme="minorHAnsi" w:cstheme="minorHAnsi"/>
+          <w:color w:val="000000" w:themeColor="text1"/>
+          <w:sz w:val="18"/>
+          <w:szCs w:val="18"/>
+        </w:rPr>
+        <w:t xml:space="preserve"> </w:t>
+      </w:r>
+      <w:r>
+        <w:rPr>
+          <w:rFonts w:asciiTheme="minorHAnsi" w:hAnsiTheme="minorHAnsi" w:cstheme="minorHAnsi"/>
+          <w:color w:val="000000" w:themeColor="text1"/>
+          <w:sz w:val="18"/>
+          <w:szCs w:val="18"/>
+        </w:rPr>
+        <w:t>P</w:t>
+      </w:r>
+      <w:r>
+        <w:rPr>
+          <w:rFonts w:asciiTheme="minorHAnsi" w:hAnsiTheme="minorHAnsi" w:cstheme="minorHAnsi"/>
+          <w:color w:val="000000" w:themeColor="text1"/>
+          <w:sz w:val="18"/>
+          <w:szCs w:val="18"/>
+        </w:rPr>
+        <w:t>rovid</w:t>
+      </w:r>
+      <w:r>
+        <w:rPr>
+          <w:rFonts w:asciiTheme="minorHAnsi" w:hAnsiTheme="minorHAnsi" w:cstheme="minorHAnsi"/>
+          <w:color w:val="000000" w:themeColor="text1"/>
+          <w:sz w:val="18"/>
+          <w:szCs w:val="18"/>
+        </w:rPr>
+        <w:t>ed</w:t>
+      </w:r>
+      <w:r>
+        <w:rPr>
+          <w:rFonts w:asciiTheme="minorHAnsi" w:hAnsiTheme="minorHAnsi" w:cstheme="minorHAnsi"/>
+          <w:color w:val="000000" w:themeColor="text1"/>
+          <w:sz w:val="18"/>
+          <w:szCs w:val="18"/>
+        </w:rPr>
+        <w:t xml:space="preserve"> end-to-end solution leveraging internal containerization tech alongside delivery with Kubernetes based Jenkins pipeline and Ansible playbook for a Highly Available setup.</w:t>
       </w:r>
     </w:p>
     <w:p>
@@ -1972,219 +2001,144 @@
           <w:sz w:val="18"/>
         </w:rPr>
       </w:pPr>
-      <w:r>
-        <w:rPr>
-          <w:rFonts w:asciiTheme="minorHAnsi" w:hAnsiTheme="minorHAnsi" w:cstheme="minorHAnsi"/>
-          <w:color w:val="000000" w:themeColor="text1"/>
-        </w:rPr>
-        <w:fldChar w:fldCharType="begin"/>
-      </w:r>
-      <w:r>
-        <w:rPr>
-          <w:rFonts w:asciiTheme="minorHAnsi" w:hAnsiTheme="minorHAnsi" w:cstheme="minorHAnsi"/>
-          <w:color w:val="000000" w:themeColor="text1"/>
-        </w:rPr>
-        <w:instrText>HYPERLINK "https://research.samsung.com/" \h</w:instrText>
-      </w:r>
-      <w:r>
-        <w:rPr>
-          <w:rFonts w:asciiTheme="minorHAnsi" w:hAnsiTheme="minorHAnsi" w:cstheme="minorHAnsi"/>
-          <w:color w:val="000000" w:themeColor="text1"/>
-        </w:rPr>
-      </w:r>
-      <w:r>
-        <w:rPr>
-          <w:rFonts w:asciiTheme="minorHAnsi" w:hAnsiTheme="minorHAnsi" w:cstheme="minorHAnsi"/>
-          <w:color w:val="000000" w:themeColor="text1"/>
-        </w:rPr>
-        <w:fldChar w:fldCharType="separate"/>
-      </w:r>
-      <w:r>
-        <w:rPr>
-          <w:rFonts w:asciiTheme="minorHAnsi" w:hAnsiTheme="minorHAnsi" w:cstheme="minorHAnsi"/>
-          <w:b/>
-          <w:color w:val="000000" w:themeColor="text1"/>
-          <w:w w:val="105"/>
-          <w:sz w:val="20"/>
-        </w:rPr>
-        <w:t>Sa</w:t>
-      </w:r>
-      <w:r>
-        <w:rPr>
-          <w:rFonts w:asciiTheme="minorHAnsi" w:hAnsiTheme="minorHAnsi" w:cstheme="minorHAnsi"/>
-          <w:b/>
-          <w:color w:val="000000" w:themeColor="text1"/>
-          <w:w w:val="105"/>
-          <w:sz w:val="20"/>
-        </w:rPr>
-        <w:t>m</w:t>
-      </w:r>
-      <w:r>
-        <w:rPr>
-          <w:rFonts w:asciiTheme="minorHAnsi" w:hAnsiTheme="minorHAnsi" w:cstheme="minorHAnsi"/>
-          <w:b/>
-          <w:color w:val="000000" w:themeColor="text1"/>
-          <w:w w:val="105"/>
-          <w:sz w:val="20"/>
-        </w:rPr>
-        <w:t>sung</w:t>
-      </w:r>
-      <w:r>
-        <w:rPr>
-          <w:rFonts w:asciiTheme="minorHAnsi" w:hAnsiTheme="minorHAnsi" w:cstheme="minorHAnsi"/>
-          <w:b/>
-          <w:color w:val="000000" w:themeColor="text1"/>
-          <w:spacing w:val="3"/>
-          <w:w w:val="105"/>
-          <w:sz w:val="20"/>
-        </w:rPr>
-        <w:t xml:space="preserve"> </w:t>
-      </w:r>
-      <w:r>
-        <w:rPr>
-          <w:rFonts w:asciiTheme="minorHAnsi" w:hAnsiTheme="minorHAnsi" w:cstheme="minorHAnsi"/>
-          <w:b/>
-          <w:color w:val="000000" w:themeColor="text1"/>
-          <w:w w:val="105"/>
-          <w:sz w:val="20"/>
-        </w:rPr>
-        <w:t>Res</w:t>
-      </w:r>
-      <w:r>
-        <w:rPr>
-          <w:rFonts w:asciiTheme="minorHAnsi" w:hAnsiTheme="minorHAnsi" w:cstheme="minorHAnsi"/>
-          <w:b/>
-          <w:color w:val="000000" w:themeColor="text1"/>
-          <w:w w:val="105"/>
-          <w:sz w:val="20"/>
-        </w:rPr>
-        <w:t>e</w:t>
-      </w:r>
-      <w:r>
-        <w:rPr>
-          <w:rFonts w:asciiTheme="minorHAnsi" w:hAnsiTheme="minorHAnsi" w:cstheme="minorHAnsi"/>
-          <w:b/>
-          <w:color w:val="000000" w:themeColor="text1"/>
-          <w:w w:val="105"/>
-          <w:sz w:val="20"/>
-        </w:rPr>
-        <w:t>arch</w:t>
-      </w:r>
-      <w:r>
-        <w:rPr>
-          <w:rFonts w:asciiTheme="minorHAnsi" w:hAnsiTheme="minorHAnsi" w:cstheme="minorHAnsi"/>
-          <w:b/>
-          <w:color w:val="000000" w:themeColor="text1"/>
-          <w:spacing w:val="4"/>
-          <w:w w:val="105"/>
-          <w:sz w:val="20"/>
-        </w:rPr>
-        <w:t xml:space="preserve"> </w:t>
-      </w:r>
-      <w:r>
-        <w:rPr>
-          <w:rFonts w:asciiTheme="minorHAnsi" w:hAnsiTheme="minorHAnsi" w:cstheme="minorHAnsi"/>
-          <w:b/>
-          <w:color w:val="000000" w:themeColor="text1"/>
-          <w:w w:val="105"/>
-          <w:sz w:val="20"/>
-        </w:rPr>
-        <w:t>-</w:t>
-      </w:r>
-      <w:r>
-        <w:rPr>
-          <w:rFonts w:asciiTheme="minorHAnsi" w:hAnsiTheme="minorHAnsi" w:cstheme="minorHAnsi"/>
-          <w:b/>
-          <w:color w:val="000000" w:themeColor="text1"/>
-          <w:spacing w:val="4"/>
-          <w:w w:val="105"/>
-          <w:sz w:val="20"/>
-        </w:rPr>
-        <w:t xml:space="preserve"> </w:t>
-      </w:r>
-      <w:r>
-        <w:rPr>
-          <w:rFonts w:asciiTheme="minorHAnsi" w:hAnsiTheme="minorHAnsi" w:cstheme="minorHAnsi"/>
-          <w:b/>
-          <w:color w:val="000000" w:themeColor="text1"/>
-          <w:w w:val="105"/>
-          <w:sz w:val="20"/>
-        </w:rPr>
-        <w:t>Samsung</w:t>
-      </w:r>
-      <w:r>
-        <w:rPr>
-          <w:rFonts w:asciiTheme="minorHAnsi" w:hAnsiTheme="minorHAnsi" w:cstheme="minorHAnsi"/>
-          <w:b/>
-          <w:color w:val="000000" w:themeColor="text1"/>
-          <w:spacing w:val="4"/>
-          <w:w w:val="105"/>
-          <w:sz w:val="20"/>
-        </w:rPr>
-        <w:t xml:space="preserve"> </w:t>
-      </w:r>
-      <w:r>
-        <w:rPr>
-          <w:rFonts w:asciiTheme="minorHAnsi" w:hAnsiTheme="minorHAnsi" w:cstheme="minorHAnsi"/>
-          <w:b/>
-          <w:color w:val="000000" w:themeColor="text1"/>
-          <w:w w:val="105"/>
-          <w:sz w:val="20"/>
-        </w:rPr>
-        <w:t>Semiconductor</w:t>
-      </w:r>
-      <w:r>
-        <w:rPr>
-          <w:rFonts w:asciiTheme="minorHAnsi" w:hAnsiTheme="minorHAnsi" w:cstheme="minorHAnsi"/>
-          <w:b/>
-          <w:color w:val="000000" w:themeColor="text1"/>
-          <w:spacing w:val="4"/>
-          <w:w w:val="105"/>
-          <w:sz w:val="20"/>
-        </w:rPr>
-        <w:t xml:space="preserve"> </w:t>
-      </w:r>
-      <w:r>
-        <w:rPr>
-          <w:rFonts w:asciiTheme="minorHAnsi" w:hAnsiTheme="minorHAnsi" w:cstheme="minorHAnsi"/>
-          <w:b/>
-          <w:color w:val="000000" w:themeColor="text1"/>
-          <w:w w:val="105"/>
-          <w:sz w:val="20"/>
-        </w:rPr>
-        <w:t>India</w:t>
-      </w:r>
-      <w:r>
-        <w:rPr>
-          <w:rFonts w:asciiTheme="minorHAnsi" w:hAnsiTheme="minorHAnsi" w:cstheme="minorHAnsi"/>
-          <w:b/>
-          <w:color w:val="000000" w:themeColor="text1"/>
-          <w:spacing w:val="3"/>
-          <w:w w:val="105"/>
-          <w:sz w:val="20"/>
-        </w:rPr>
-        <w:t xml:space="preserve"> </w:t>
-      </w:r>
-      <w:r>
-        <w:rPr>
-          <w:rFonts w:asciiTheme="minorHAnsi" w:hAnsiTheme="minorHAnsi" w:cstheme="minorHAnsi"/>
-          <w:b/>
-          <w:color w:val="000000" w:themeColor="text1"/>
-          <w:spacing w:val="-2"/>
-          <w:sz w:val="20"/>
-        </w:rPr>
-        <w:t>Research</w:t>
-      </w:r>
-      <w:r>
-        <w:rPr>
-          <w:rFonts w:asciiTheme="minorHAnsi" w:hAnsiTheme="minorHAnsi" w:cstheme="minorHAnsi"/>
-          <w:b/>
-          <w:color w:val="000000" w:themeColor="text1"/>
-          <w:spacing w:val="-2"/>
-          <w:sz w:val="20"/>
-        </w:rPr>
-        <w:fldChar w:fldCharType="end"/>
-      </w:r>
+      <w:hyperlink r:id="rId14">
+        <w:r>
+          <w:rPr>
+            <w:rFonts w:asciiTheme="minorHAnsi" w:hAnsiTheme="minorHAnsi" w:cstheme="minorHAnsi"/>
+            <w:b/>
+            <w:color w:val="000000" w:themeColor="text1"/>
+            <w:w w:val="105"/>
+            <w:sz w:val="20"/>
+          </w:rPr>
+          <w:t>Samsung</w:t>
+        </w:r>
+        <w:r>
+          <w:rPr>
+            <w:rFonts w:asciiTheme="minorHAnsi" w:hAnsiTheme="minorHAnsi" w:cstheme="minorHAnsi"/>
+            <w:b/>
+            <w:color w:val="000000" w:themeColor="text1"/>
+            <w:spacing w:val="3"/>
+            <w:w w:val="105"/>
+            <w:sz w:val="20"/>
+          </w:rPr>
+          <w:t xml:space="preserve"> </w:t>
+        </w:r>
+        <w:r>
+          <w:rPr>
+            <w:rFonts w:asciiTheme="minorHAnsi" w:hAnsiTheme="minorHAnsi" w:cstheme="minorHAnsi"/>
+            <w:b/>
+            <w:color w:val="000000" w:themeColor="text1"/>
+            <w:w w:val="105"/>
+            <w:sz w:val="20"/>
+          </w:rPr>
+          <w:t>Research</w:t>
+        </w:r>
+        <w:r>
+          <w:rPr>
+            <w:rFonts w:asciiTheme="minorHAnsi" w:hAnsiTheme="minorHAnsi" w:cstheme="minorHAnsi"/>
+            <w:b/>
+            <w:color w:val="000000" w:themeColor="text1"/>
+            <w:spacing w:val="4"/>
+            <w:w w:val="105"/>
+            <w:sz w:val="20"/>
+          </w:rPr>
+          <w:t xml:space="preserve"> </w:t>
+        </w:r>
+        <w:r>
+          <w:rPr>
+            <w:rFonts w:asciiTheme="minorHAnsi" w:hAnsiTheme="minorHAnsi" w:cstheme="minorHAnsi"/>
+            <w:b/>
+            <w:color w:val="000000" w:themeColor="text1"/>
+            <w:w w:val="105"/>
+            <w:sz w:val="20"/>
+          </w:rPr>
+          <w:t>-</w:t>
+        </w:r>
+        <w:r>
+          <w:rPr>
+            <w:rFonts w:asciiTheme="minorHAnsi" w:hAnsiTheme="minorHAnsi" w:cstheme="minorHAnsi"/>
+            <w:b/>
+            <w:color w:val="000000" w:themeColor="text1"/>
+            <w:spacing w:val="4"/>
+            <w:w w:val="105"/>
+            <w:sz w:val="20"/>
+          </w:rPr>
+          <w:t xml:space="preserve"> </w:t>
+        </w:r>
+        <w:r>
+          <w:rPr>
+            <w:rFonts w:asciiTheme="minorHAnsi" w:hAnsiTheme="minorHAnsi" w:cstheme="minorHAnsi"/>
+            <w:b/>
+            <w:color w:val="000000" w:themeColor="text1"/>
+            <w:w w:val="105"/>
+            <w:sz w:val="20"/>
+          </w:rPr>
+          <w:t>Samsung</w:t>
+        </w:r>
+        <w:r>
+          <w:rPr>
+            <w:rFonts w:asciiTheme="minorHAnsi" w:hAnsiTheme="minorHAnsi" w:cstheme="minorHAnsi"/>
+            <w:b/>
+            <w:color w:val="000000" w:themeColor="text1"/>
+            <w:spacing w:val="4"/>
+            <w:w w:val="105"/>
+            <w:sz w:val="20"/>
+          </w:rPr>
+          <w:t xml:space="preserve"> </w:t>
+        </w:r>
+        <w:r>
+          <w:rPr>
+            <w:rFonts w:asciiTheme="minorHAnsi" w:hAnsiTheme="minorHAnsi" w:cstheme="minorHAnsi"/>
+            <w:b/>
+            <w:color w:val="000000" w:themeColor="text1"/>
+            <w:w w:val="105"/>
+            <w:sz w:val="20"/>
+          </w:rPr>
+          <w:t>Semiconductor</w:t>
+        </w:r>
+        <w:r>
+          <w:rPr>
+            <w:rFonts w:asciiTheme="minorHAnsi" w:hAnsiTheme="minorHAnsi" w:cstheme="minorHAnsi"/>
+            <w:b/>
+            <w:color w:val="000000" w:themeColor="text1"/>
+            <w:spacing w:val="4"/>
+            <w:w w:val="105"/>
+            <w:sz w:val="20"/>
+          </w:rPr>
+          <w:t xml:space="preserve"> </w:t>
+        </w:r>
+        <w:r>
+          <w:rPr>
+            <w:rFonts w:asciiTheme="minorHAnsi" w:hAnsiTheme="minorHAnsi" w:cstheme="minorHAnsi"/>
+            <w:b/>
+            <w:color w:val="000000" w:themeColor="text1"/>
+            <w:w w:val="105"/>
+            <w:sz w:val="20"/>
+          </w:rPr>
+          <w:t>India</w:t>
+        </w:r>
+        <w:r>
+          <w:rPr>
+            <w:rFonts w:asciiTheme="minorHAnsi" w:hAnsiTheme="minorHAnsi" w:cstheme="minorHAnsi"/>
+            <w:b/>
+            <w:color w:val="000000" w:themeColor="text1"/>
+            <w:spacing w:val="3"/>
+            <w:w w:val="105"/>
+            <w:sz w:val="20"/>
+          </w:rPr>
+          <w:t xml:space="preserve"> </w:t>
+        </w:r>
+        <w:r>
+          <w:rPr>
+            <w:rFonts w:asciiTheme="minorHAnsi" w:hAnsiTheme="minorHAnsi" w:cstheme="minorHAnsi"/>
+            <w:b/>
+            <w:color w:val="000000" w:themeColor="text1"/>
+            <w:spacing w:val="-2"/>
+            <w:sz w:val="20"/>
+          </w:rPr>
+          <w:t>Research</w:t>
+        </w:r>
+      </w:hyperlink>
       <w:r>
         <w:rPr>
           <w:rFonts w:asciiTheme="minorHAnsi" w:hAnsiTheme="minorHAnsi" w:cstheme="minorHAnsi"/>
@@ -3735,7 +3689,7 @@
           <w:sz w:val="18"/>
         </w:rPr>
       </w:pPr>
-      <w:hyperlink r:id="rId14">
+      <w:hyperlink r:id="rId15">
         <w:proofErr w:type="spellStart"/>
         <w:r>
           <w:rPr>
@@ -5081,7 +5035,7 @@
           <w:color w:val="000000" w:themeColor="text1"/>
         </w:rPr>
       </w:pPr>
-      <w:hyperlink r:id="rId15">
+      <w:hyperlink r:id="rId16">
         <w:proofErr w:type="gramStart"/>
         <w:r>
           <w:rPr>
@@ -5548,7 +5502,7 @@
           <w:color w:val="000000" w:themeColor="text1"/>
         </w:rPr>
       </w:pPr>
-      <w:hyperlink r:id="rId16">
+      <w:hyperlink r:id="rId17">
         <w:r>
           <w:rPr>
             <w:rFonts w:asciiTheme="minorHAnsi" w:hAnsiTheme="minorHAnsi" w:cstheme="minorHAnsi"/>
@@ -6294,6 +6248,14 @@
           <w:sz w:val="18"/>
         </w:rPr>
         <w:t>Jenkins, Ansible</w:t>
+      </w:r>
+      <w:r>
+        <w:rPr>
+          <w:rFonts w:asciiTheme="minorHAnsi" w:hAnsiTheme="minorHAnsi" w:cstheme="minorHAnsi"/>
+          <w:color w:val="000000" w:themeColor="text1"/>
+          <w:sz w:val="18"/>
+        </w:rPr>
+        <w:t>, Kubernetes</w:t>
       </w:r>
     </w:p>
     <w:sectPr>

</xml_diff>